<commit_message>
Update Note with partial 2D.
</commit_message>
<xml_diff>
--- a/doc/Displacement-J71426210-Note.docx
+++ b/doc/Displacement-J71426210-Note.docx
@@ -398,7 +398,7 @@
           <v:shape id="_x0000_i1362" type="#_x0000_t75" style="width:125.25pt;height:134.25pt" o:ole="">
             <v:imagedata r:id="rId8" o:title=""/>
           </v:shape>
-          <o:OLEObject Type="Embed" ProgID="Equation.DSMT4" ShapeID="_x0000_i1362" DrawAspect="Content" ObjectID="_1653244655" r:id="rId9"/>
+          <o:OLEObject Type="Embed" ProgID="Equation.DSMT4" ShapeID="_x0000_i1362" DrawAspect="Content" ObjectID="_1653247190" r:id="rId9"/>
         </w:object>
       </w:r>
       <w:r>
@@ -537,7 +537,7 @@
                 <v:shape id="_x0000_i1056" type="#_x0000_t75" style="width:11.25pt;height:18pt" o:ole="">
                   <v:imagedata r:id="rId10" o:title=""/>
                 </v:shape>
-                <o:OLEObject Type="Embed" ProgID="Equation.DSMT4" ShapeID="_x0000_i1056" DrawAspect="Content" ObjectID="_1653244656" r:id="rId11"/>
+                <o:OLEObject Type="Embed" ProgID="Equation.DSMT4" ShapeID="_x0000_i1056" DrawAspect="Content" ObjectID="_1653247191" r:id="rId11"/>
               </w:object>
             </w:r>
             <w:r>
@@ -590,7 +590,7 @@
                 <v:shape id="_x0000_i1059" type="#_x0000_t75" style="width:12.75pt;height:18.75pt" o:ole="">
                   <v:imagedata r:id="rId12" o:title=""/>
                 </v:shape>
-                <o:OLEObject Type="Embed" ProgID="Equation.DSMT4" ShapeID="_x0000_i1059" DrawAspect="Content" ObjectID="_1653244657" r:id="rId13"/>
+                <o:OLEObject Type="Embed" ProgID="Equation.DSMT4" ShapeID="_x0000_i1059" DrawAspect="Content" ObjectID="_1653247192" r:id="rId13"/>
               </w:object>
             </w:r>
             <w:r>
@@ -643,7 +643,7 @@
                 <v:shape id="_x0000_i1062" type="#_x0000_t75" style="width:11.25pt;height:18pt" o:ole="">
                   <v:imagedata r:id="rId14" o:title=""/>
                 </v:shape>
-                <o:OLEObject Type="Embed" ProgID="Equation.DSMT4" ShapeID="_x0000_i1062" DrawAspect="Content" ObjectID="_1653244658" r:id="rId15"/>
+                <o:OLEObject Type="Embed" ProgID="Equation.DSMT4" ShapeID="_x0000_i1062" DrawAspect="Content" ObjectID="_1653247193" r:id="rId15"/>
               </w:object>
             </w:r>
             <w:r>
@@ -696,7 +696,7 @@
                 <v:shape id="_x0000_i1065" type="#_x0000_t75" style="width:12.75pt;height:18.75pt" o:ole="">
                   <v:imagedata r:id="rId16" o:title=""/>
                 </v:shape>
-                <o:OLEObject Type="Embed" ProgID="Equation.DSMT4" ShapeID="_x0000_i1065" DrawAspect="Content" ObjectID="_1653244659" r:id="rId17"/>
+                <o:OLEObject Type="Embed" ProgID="Equation.DSMT4" ShapeID="_x0000_i1065" DrawAspect="Content" ObjectID="_1653247194" r:id="rId17"/>
               </w:object>
             </w:r>
             <w:r>
@@ -749,7 +749,7 @@
                 <v:shape id="_x0000_i1068" type="#_x0000_t75" style="width:9.75pt;height:18pt" o:ole="">
                   <v:imagedata r:id="rId18" o:title=""/>
                 </v:shape>
-                <o:OLEObject Type="Embed" ProgID="Equation.DSMT4" ShapeID="_x0000_i1068" DrawAspect="Content" ObjectID="_1653244660" r:id="rId19"/>
+                <o:OLEObject Type="Embed" ProgID="Equation.DSMT4" ShapeID="_x0000_i1068" DrawAspect="Content" ObjectID="_1653247195" r:id="rId19"/>
               </w:object>
             </w:r>
             <w:r>
@@ -802,7 +802,7 @@
                 <v:shape id="_x0000_i1071" type="#_x0000_t75" style="width:12pt;height:18.75pt" o:ole="">
                   <v:imagedata r:id="rId20" o:title=""/>
                 </v:shape>
-                <o:OLEObject Type="Embed" ProgID="Equation.DSMT4" ShapeID="_x0000_i1071" DrawAspect="Content" ObjectID="_1653244661" r:id="rId21"/>
+                <o:OLEObject Type="Embed" ProgID="Equation.DSMT4" ShapeID="_x0000_i1071" DrawAspect="Content" ObjectID="_1653247196" r:id="rId21"/>
               </w:object>
             </w:r>
             <w:r>
@@ -855,7 +855,7 @@
                 <v:shape id="_x0000_i1074" type="#_x0000_t75" style="width:18pt;height:14.25pt" o:ole="">
                   <v:imagedata r:id="rId22" o:title=""/>
                 </v:shape>
-                <o:OLEObject Type="Embed" ProgID="Equation.DSMT4" ShapeID="_x0000_i1074" DrawAspect="Content" ObjectID="_1653244662" r:id="rId23"/>
+                <o:OLEObject Type="Embed" ProgID="Equation.DSMT4" ShapeID="_x0000_i1074" DrawAspect="Content" ObjectID="_1653247197" r:id="rId23"/>
               </w:object>
             </w:r>
             <w:r>
@@ -889,7 +889,7 @@
                 <v:shape id="_x0000_i1083" type="#_x0000_t75" style="width:57.75pt;height:18.75pt" o:ole="">
                   <v:imagedata r:id="rId24" o:title=""/>
                 </v:shape>
-                <o:OLEObject Type="Embed" ProgID="Equation.DSMT4" ShapeID="_x0000_i1083" DrawAspect="Content" ObjectID="_1653244663" r:id="rId25"/>
+                <o:OLEObject Type="Embed" ProgID="Equation.DSMT4" ShapeID="_x0000_i1083" DrawAspect="Content" ObjectID="_1653247198" r:id="rId25"/>
               </w:object>
             </w:r>
             <w:r>
@@ -922,7 +922,7 @@
                 <v:shape id="_x0000_i1077" type="#_x0000_t75" style="width:9.75pt;height:11.25pt" o:ole="">
                   <v:imagedata r:id="rId26" o:title=""/>
                 </v:shape>
-                <o:OLEObject Type="Embed" ProgID="Equation.DSMT4" ShapeID="_x0000_i1077" DrawAspect="Content" ObjectID="_1653244664" r:id="rId27"/>
+                <o:OLEObject Type="Embed" ProgID="Equation.DSMT4" ShapeID="_x0000_i1077" DrawAspect="Content" ObjectID="_1653247199" r:id="rId27"/>
               </w:object>
             </w:r>
             <w:r>
@@ -956,7 +956,7 @@
                 <v:shape id="_x0000_i1080" type="#_x0000_t75" style="width:42.75pt;height:20.25pt" o:ole="">
                   <v:imagedata r:id="rId28" o:title=""/>
                 </v:shape>
-                <o:OLEObject Type="Embed" ProgID="Equation.DSMT4" ShapeID="_x0000_i1080" DrawAspect="Content" ObjectID="_1653244665" r:id="rId29"/>
+                <o:OLEObject Type="Embed" ProgID="Equation.DSMT4" ShapeID="_x0000_i1080" DrawAspect="Content" ObjectID="_1653247200" r:id="rId29"/>
               </w:object>
             </w:r>
             <w:r>
@@ -981,7 +981,7 @@
           <v:shape id="_x0000_i1365" type="#_x0000_t75" style="width:18pt;height:14.25pt" o:ole="">
             <v:imagedata r:id="rId30" o:title=""/>
           </v:shape>
-          <o:OLEObject Type="Embed" ProgID="Equation.DSMT4" ShapeID="_x0000_i1365" DrawAspect="Content" ObjectID="_1653244666" r:id="rId31"/>
+          <o:OLEObject Type="Embed" ProgID="Equation.DSMT4" ShapeID="_x0000_i1365" DrawAspect="Content" ObjectID="_1653247201" r:id="rId31"/>
         </w:object>
       </w:r>
       <w:r>
@@ -995,7 +995,7 @@
           <v:shape id="_x0000_i1368" type="#_x0000_t75" style="width:30pt;height:18pt" o:ole="">
             <v:imagedata r:id="rId32" o:title=""/>
           </v:shape>
-          <o:OLEObject Type="Embed" ProgID="Equation.DSMT4" ShapeID="_x0000_i1368" DrawAspect="Content" ObjectID="_1653244667" r:id="rId33"/>
+          <o:OLEObject Type="Embed" ProgID="Equation.DSMT4" ShapeID="_x0000_i1368" DrawAspect="Content" ObjectID="_1653247202" r:id="rId33"/>
         </w:object>
       </w:r>
       <w:r>
@@ -1009,7 +1009,7 @@
           <v:shape id="_x0000_i1371" type="#_x0000_t75" style="width:30pt;height:18.75pt" o:ole="">
             <v:imagedata r:id="rId34" o:title=""/>
           </v:shape>
-          <o:OLEObject Type="Embed" ProgID="Equation.DSMT4" ShapeID="_x0000_i1371" DrawAspect="Content" ObjectID="_1653244668" r:id="rId35"/>
+          <o:OLEObject Type="Embed" ProgID="Equation.DSMT4" ShapeID="_x0000_i1371" DrawAspect="Content" ObjectID="_1653247203" r:id="rId35"/>
         </w:object>
       </w:r>
       <w:r>
@@ -1031,7 +1031,7 @@
           <v:shape id="_x0000_i1086" type="#_x0000_t75" style="width:29.25pt;height:12.75pt" o:ole="">
             <v:imagedata r:id="rId36" o:title=""/>
           </v:shape>
-          <o:OLEObject Type="Embed" ProgID="Equation.DSMT4" ShapeID="_x0000_i1086" DrawAspect="Content" ObjectID="_1653244669" r:id="rId37"/>
+          <o:OLEObject Type="Embed" ProgID="Equation.DSMT4" ShapeID="_x0000_i1086" DrawAspect="Content" ObjectID="_1653247204" r:id="rId37"/>
         </w:object>
       </w:r>
       <w:r>
@@ -1053,7 +1053,7 @@
           <v:shape id="_x0000_i1241" type="#_x0000_t75" style="width:69pt;height:59.25pt" o:ole="">
             <v:imagedata r:id="rId38" o:title=""/>
           </v:shape>
-          <o:OLEObject Type="Embed" ProgID="Equation.DSMT4" ShapeID="_x0000_i1241" DrawAspect="Content" ObjectID="_1653244670" r:id="rId39"/>
+          <o:OLEObject Type="Embed" ProgID="Equation.DSMT4" ShapeID="_x0000_i1241" DrawAspect="Content" ObjectID="_1653247205" r:id="rId39"/>
         </w:object>
       </w:r>
       <w:r>
@@ -1137,7 +1137,7 @@
           <v:shape id="_x0000_i1361" type="#_x0000_t75" style="width:96pt;height:2in" o:ole="">
             <v:imagedata r:id="rId40" o:title=""/>
           </v:shape>
-          <o:OLEObject Type="Embed" ProgID="Equation.DSMT4" ShapeID="_x0000_i1361" DrawAspect="Content" ObjectID="_1653244671" r:id="rId41"/>
+          <o:OLEObject Type="Embed" ProgID="Equation.DSMT4" ShapeID="_x0000_i1361" DrawAspect="Content" ObjectID="_1653247206" r:id="rId41"/>
         </w:object>
       </w:r>
       <w:r>
@@ -1213,7 +1213,7 @@
           <v:shape id="_x0000_i1521" type="#_x0000_t75" style="width:108pt;height:30.75pt" o:ole="">
             <v:imagedata r:id="rId42" o:title=""/>
           </v:shape>
-          <o:OLEObject Type="Embed" ProgID="Equation.DSMT4" ShapeID="_x0000_i1521" DrawAspect="Content" ObjectID="_1653244672" r:id="rId43"/>
+          <o:OLEObject Type="Embed" ProgID="Equation.DSMT4" ShapeID="_x0000_i1521" DrawAspect="Content" ObjectID="_1653247207" r:id="rId43"/>
         </w:object>
       </w:r>
       <w:r>
@@ -1289,7 +1289,7 @@
           <v:shape id="_x0000_i1726" type="#_x0000_t75" style="width:54.75pt;height:18pt" o:ole="">
             <v:imagedata r:id="rId44" o:title=""/>
           </v:shape>
-          <o:OLEObject Type="Embed" ProgID="Equation.DSMT4" ShapeID="_x0000_i1726" DrawAspect="Content" ObjectID="_1653244673" r:id="rId45"/>
+          <o:OLEObject Type="Embed" ProgID="Equation.DSMT4" ShapeID="_x0000_i1726" DrawAspect="Content" ObjectID="_1653247208" r:id="rId45"/>
         </w:object>
       </w:r>
       <w:r>
@@ -1303,7 +1303,7 @@
           <v:shape id="_x0000_i1527" type="#_x0000_t75" style="width:69.75pt;height:18pt" o:ole="">
             <v:imagedata r:id="rId46" o:title=""/>
           </v:shape>
-          <o:OLEObject Type="Embed" ProgID="Equation.DSMT4" ShapeID="_x0000_i1527" DrawAspect="Content" ObjectID="_1653244674" r:id="rId47"/>
+          <o:OLEObject Type="Embed" ProgID="Equation.DSMT4" ShapeID="_x0000_i1527" DrawAspect="Content" ObjectID="_1653247209" r:id="rId47"/>
         </w:object>
       </w:r>
       <w:r>
@@ -1317,7 +1317,7 @@
           <v:shape id="_x0000_i1530" type="#_x0000_t75" style="width:68.25pt;height:17.25pt" o:ole="">
             <v:imagedata r:id="rId48" o:title=""/>
           </v:shape>
-          <o:OLEObject Type="Embed" ProgID="Equation.DSMT4" ShapeID="_x0000_i1530" DrawAspect="Content" ObjectID="_1653244675" r:id="rId49"/>
+          <o:OLEObject Type="Embed" ProgID="Equation.DSMT4" ShapeID="_x0000_i1530" DrawAspect="Content" ObjectID="_1653247210" r:id="rId49"/>
         </w:object>
       </w:r>
       <w:r>
@@ -1331,7 +1331,7 @@
           <v:shape id="_x0000_i1533" type="#_x0000_t75" style="width:27pt;height:20.25pt" o:ole="">
             <v:imagedata r:id="rId50" o:title=""/>
           </v:shape>
-          <o:OLEObject Type="Embed" ProgID="Equation.DSMT4" ShapeID="_x0000_i1533" DrawAspect="Content" ObjectID="_1653244676" r:id="rId51"/>
+          <o:OLEObject Type="Embed" ProgID="Equation.DSMT4" ShapeID="_x0000_i1533" DrawAspect="Content" ObjectID="_1653247211" r:id="rId51"/>
         </w:object>
       </w:r>
       <w:r>
@@ -1353,7 +1353,7 @@
           <v:shape id="_x0000_i1729" type="#_x0000_t75" style="width:233.25pt;height:62.25pt" o:ole="">
             <v:imagedata r:id="rId52" o:title=""/>
           </v:shape>
-          <o:OLEObject Type="Embed" ProgID="Equation.DSMT4" ShapeID="_x0000_i1729" DrawAspect="Content" ObjectID="_1653244677" r:id="rId53"/>
+          <o:OLEObject Type="Embed" ProgID="Equation.DSMT4" ShapeID="_x0000_i1729" DrawAspect="Content" ObjectID="_1653247212" r:id="rId53"/>
         </w:object>
       </w:r>
       <w:r>
@@ -1455,7 +1455,7 @@
           <v:shape id="_x0000_i1760" type="#_x0000_t75" style="width:68.25pt;height:17.25pt" o:ole="">
             <v:imagedata r:id="rId55" o:title=""/>
           </v:shape>
-          <o:OLEObject Type="Embed" ProgID="Equation.DSMT4" ShapeID="_x0000_i1760" DrawAspect="Content" ObjectID="_1653244678" r:id="rId56"/>
+          <o:OLEObject Type="Embed" ProgID="Equation.DSMT4" ShapeID="_x0000_i1760" DrawAspect="Content" ObjectID="_1653247213" r:id="rId56"/>
         </w:object>
       </w:r>
       <w:r>
@@ -1469,7 +1469,7 @@
           <v:shape id="_x0000_i1755" type="#_x0000_t75" style="width:54.75pt;height:18pt" o:ole="">
             <v:imagedata r:id="rId57" o:title=""/>
           </v:shape>
-          <o:OLEObject Type="Embed" ProgID="Equation.DSMT4" ShapeID="_x0000_i1755" DrawAspect="Content" ObjectID="_1653244679" r:id="rId58"/>
+          <o:OLEObject Type="Embed" ProgID="Equation.DSMT4" ShapeID="_x0000_i1755" DrawAspect="Content" ObjectID="_1653247214" r:id="rId58"/>
         </w:object>
       </w:r>
       <w:r>
@@ -1483,7 +1483,7 @@
           <v:shape id="_x0000_i1762" type="#_x0000_t75" style="width:69.75pt;height:18pt" o:ole="">
             <v:imagedata r:id="rId59" o:title=""/>
           </v:shape>
-          <o:OLEObject Type="Embed" ProgID="Equation.DSMT4" ShapeID="_x0000_i1762" DrawAspect="Content" ObjectID="_1653244680" r:id="rId60"/>
+          <o:OLEObject Type="Embed" ProgID="Equation.DSMT4" ShapeID="_x0000_i1762" DrawAspect="Content" ObjectID="_1653247215" r:id="rId60"/>
         </w:object>
       </w:r>
       <w:r>
@@ -1497,7 +1497,7 @@
           <v:shape id="_x0000_i1754" type="#_x0000_t75" style="width:41.25pt;height:12.75pt" o:ole="">
             <v:imagedata r:id="rId61" o:title=""/>
           </v:shape>
-          <o:OLEObject Type="Embed" ProgID="Equation.DSMT4" ShapeID="_x0000_i1754" DrawAspect="Content" ObjectID="_1653244681" r:id="rId62"/>
+          <o:OLEObject Type="Embed" ProgID="Equation.DSMT4" ShapeID="_x0000_i1754" DrawAspect="Content" ObjectID="_1653247216" r:id="rId62"/>
         </w:object>
       </w:r>
       <w:r>
@@ -1592,39 +1592,148 @@
     <w:p>
       <w:pPr>
         <w:pStyle w:val="para"/>
-        <w:rPr>
-          <w:rFonts w:ascii="Arial" w:hAnsi="Arial" w:cs="Arial"/>
-          <w:sz w:val="21"/>
-          <w:szCs w:val="21"/>
-          <w:shd w:val="clear" w:color="auto" w:fill="FFFFFF"/>
-        </w:rPr>
-      </w:pPr>
-      <w:r>
-        <w:rPr>
-          <w:rFonts w:ascii="Arial" w:hAnsi="Arial" w:cs="Arial"/>
-          <w:sz w:val="21"/>
-          <w:szCs w:val="21"/>
-          <w:shd w:val="clear" w:color="auto" w:fill="FFFFFF"/>
-        </w:rPr>
-        <w:t>In two dimensions the displacement vector, r</w:t>
-      </w:r>
-    </w:p>
-    <w:p>
-      <w:pPr>
-        <w:pStyle w:val="MTDisplayEquation"/>
-      </w:pPr>
-      <w:r>
-        <w:tab/>
-      </w:r>
-      <w:r>
-        <w:rPr>
+        <w:keepNext/>
+        <w:rPr>
+          <w:rFonts w:ascii="Arial" w:hAnsi="Arial" w:cs="Arial"/>
+          <w:sz w:val="21"/>
+          <w:szCs w:val="21"/>
+          <w:shd w:val="clear" w:color="auto" w:fill="FFFFFF"/>
+        </w:rPr>
+      </w:pPr>
+      <w:r>
+        <w:rPr>
+          <w:rFonts w:ascii="Arial" w:hAnsi="Arial" w:cs="Arial"/>
+          <w:sz w:val="21"/>
+          <w:szCs w:val="21"/>
+          <w:shd w:val="clear" w:color="auto" w:fill="FFFFFF"/>
+        </w:rPr>
+        <w:t>In two dimensions</w:t>
+      </w:r>
+      <w:r>
+        <w:rPr>
+          <w:rFonts w:ascii="Arial" w:hAnsi="Arial" w:cs="Arial"/>
+          <w:sz w:val="21"/>
+          <w:szCs w:val="21"/>
+          <w:shd w:val="clear" w:color="auto" w:fill="FFFFFF"/>
+        </w:rPr>
+        <w:t>,</w:t>
+      </w:r>
+      <w:r>
+        <w:rPr>
+          <w:rFonts w:ascii="Arial" w:hAnsi="Arial" w:cs="Arial"/>
+          <w:sz w:val="21"/>
+          <w:szCs w:val="21"/>
+          <w:shd w:val="clear" w:color="auto" w:fill="FFFFFF"/>
+        </w:rPr>
+        <w:t xml:space="preserve"> the vector</w:t>
+      </w:r>
+      <w:r>
+        <w:rPr>
+          <w:rFonts w:ascii="Arial" w:hAnsi="Arial" w:cs="Arial"/>
+          <w:sz w:val="21"/>
+          <w:szCs w:val="21"/>
+          <w:shd w:val="clear" w:color="auto" w:fill="FFFFFF"/>
+        </w:rPr>
+        <w:t xml:space="preserve"> definitions for displacement</w:t>
+      </w:r>
+      <w:r>
+        <w:rPr>
+          <w:rFonts w:ascii="Arial" w:hAnsi="Arial" w:cs="Arial"/>
+          <w:sz w:val="21"/>
+          <w:szCs w:val="21"/>
+          <w:shd w:val="clear" w:color="auto" w:fill="FFFFFF"/>
+        </w:rPr>
+        <w:t xml:space="preserve">, </w:t>
+      </w:r>
+      <w:r>
+        <w:rPr>
+          <w:rFonts w:ascii="Arial" w:hAnsi="Arial" w:cs="Arial"/>
           <w:position w:val="-14"/>
-        </w:rPr>
-        <w:object w:dxaOrig="2040" w:dyaOrig="400">
-          <v:shape id="_x0000_i1994" type="#_x0000_t75" style="width:102pt;height:20.25pt" o:ole="">
+          <w:sz w:val="21"/>
+          <w:szCs w:val="21"/>
+          <w:shd w:val="clear" w:color="auto" w:fill="FFFFFF"/>
+        </w:rPr>
+        <w:object w:dxaOrig="460" w:dyaOrig="400">
+          <v:shape id="_x0000_i1999" type="#_x0000_t75" style="width:23.25pt;height:20.25pt" o:ole="">
             <v:imagedata r:id="rId63" o:title=""/>
           </v:shape>
-          <o:OLEObject Type="Embed" ProgID="Equation.DSMT4" ShapeID="_x0000_i1994" DrawAspect="Content" ObjectID="_1653244682" r:id="rId64"/>
+          <o:OLEObject Type="Embed" ProgID="Equation.DSMT4" ShapeID="_x0000_i1999" DrawAspect="Content" ObjectID="_1653247217" r:id="rId64"/>
+        </w:object>
+      </w:r>
+      <w:r>
+        <w:rPr>
+          <w:rFonts w:ascii="Arial" w:hAnsi="Arial" w:cs="Arial"/>
+          <w:sz w:val="21"/>
+          <w:szCs w:val="21"/>
+          <w:shd w:val="clear" w:color="auto" w:fill="FFFFFF"/>
+        </w:rPr>
+        <w:t xml:space="preserve">, velocity, </w:t>
+      </w:r>
+      <w:r>
+        <w:rPr>
+          <w:rFonts w:ascii="Arial" w:hAnsi="Arial" w:cs="Arial"/>
+          <w:position w:val="-14"/>
+          <w:sz w:val="21"/>
+          <w:szCs w:val="21"/>
+          <w:shd w:val="clear" w:color="auto" w:fill="FFFFFF"/>
+        </w:rPr>
+        <w:object w:dxaOrig="460" w:dyaOrig="400">
+          <v:shape id="_x0000_i2002" type="#_x0000_t75" style="width:23.25pt;height:20.25pt" o:ole="">
+            <v:imagedata r:id="rId65" o:title=""/>
+          </v:shape>
+          <o:OLEObject Type="Embed" ProgID="Equation.DSMT4" ShapeID="_x0000_i2002" DrawAspect="Content" ObjectID="_1653247218" r:id="rId66"/>
+        </w:object>
+      </w:r>
+      <w:r>
+        <w:rPr>
+          <w:rFonts w:ascii="Arial" w:hAnsi="Arial" w:cs="Arial"/>
+          <w:sz w:val="21"/>
+          <w:szCs w:val="21"/>
+          <w:shd w:val="clear" w:color="auto" w:fill="FFFFFF"/>
+        </w:rPr>
+        <w:t xml:space="preserve">, and acceleration, </w:t>
+      </w:r>
+      <w:r>
+        <w:rPr>
+          <w:rFonts w:ascii="Arial" w:hAnsi="Arial" w:cs="Arial"/>
+          <w:position w:val="-6"/>
+          <w:sz w:val="21"/>
+          <w:szCs w:val="21"/>
+          <w:shd w:val="clear" w:color="auto" w:fill="FFFFFF"/>
+        </w:rPr>
+        <w:object w:dxaOrig="200" w:dyaOrig="300">
+          <v:shape id="_x0000_i2005" type="#_x0000_t75" style="width:9.75pt;height:15pt" o:ole="">
+            <v:imagedata r:id="rId67" o:title=""/>
+          </v:shape>
+          <o:OLEObject Type="Embed" ProgID="Equation.DSMT4" ShapeID="_x0000_i2005" DrawAspect="Content" ObjectID="_1653247219" r:id="rId68"/>
+        </w:object>
+      </w:r>
+      <w:r>
+        <w:rPr>
+          <w:rFonts w:ascii="Arial" w:hAnsi="Arial" w:cs="Arial"/>
+          <w:sz w:val="21"/>
+          <w:szCs w:val="21"/>
+          <w:shd w:val="clear" w:color="auto" w:fill="FFFFFF"/>
+        </w:rPr>
+        <w:t>, are:</w:t>
+      </w:r>
+    </w:p>
+    <w:p>
+      <w:pPr>
+        <w:pStyle w:val="MTDisplayEquation"/>
+      </w:pPr>
+      <w:r>
+        <w:tab/>
+      </w:r>
+      <w:r>
+        <w:rPr>
+          <w:position w:val="-54"/>
+        </w:rPr>
+        <w:object w:dxaOrig="2200" w:dyaOrig="1200">
+          <v:shape id="_x0000_i2553" type="#_x0000_t75" style="width:110.25pt;height:60pt" o:ole="">
+            <v:imagedata r:id="rId69" o:title=""/>
+          </v:shape>
+          <o:OLEObject Type="Embed" ProgID="Equation.DSMT4" ShapeID="_x0000_i2553" DrawAspect="Content" ObjectID="_1653247220" r:id="rId70"/>
         </w:object>
       </w:r>
       <w:r>
@@ -1679,13 +1788,271 @@
     </w:p>
     <w:p>
       <w:pPr>
+        <w:pStyle w:val="Note"/>
+      </w:pPr>
+      <w:r>
+        <w:rPr>
+          <w:rStyle w:val="NoteHead"/>
+        </w:rPr>
+        <w:t>Note:</w:t>
+      </w:r>
+      <w:r>
+        <w:t xml:space="preserve"> The acceleration is constant.</w:t>
+      </w:r>
+    </w:p>
+    <w:p>
+      <w:pPr>
         <w:pStyle w:val="para"/>
       </w:pPr>
       <w:r>
-        <w:t>We can apply our kinematic equations separately along each axis and combine the results at the end.</w:t>
+        <w:t xml:space="preserve">We call upon Doctor </w:t>
+      </w:r>
+      <w:r>
+        <w:t>Pythagoras</w:t>
+      </w:r>
+      <w:r>
+        <w:t xml:space="preserve"> to give us </w:t>
+      </w:r>
+      <w:r>
+        <w:t xml:space="preserve">their </w:t>
+      </w:r>
+      <w:r>
+        <w:t>magnitude</w:t>
+      </w:r>
+    </w:p>
+    <w:p>
+      <w:pPr>
+        <w:pStyle w:val="MTDisplayEquation"/>
+      </w:pPr>
+      <w:r>
+        <w:tab/>
+      </w:r>
+      <w:r>
+        <w:rPr>
+          <w:position w:val="-64"/>
+        </w:rPr>
+        <w:object w:dxaOrig="2740" w:dyaOrig="1440">
+          <v:shape id="_x0000_i2280" type="#_x0000_t75" style="width:137.25pt;height:1in" o:ole="">
+            <v:imagedata r:id="rId71" o:title=""/>
+          </v:shape>
+          <o:OLEObject Type="Embed" ProgID="Equation.DSMT4" ShapeID="_x0000_i2280" DrawAspect="Content" ObjectID="_1653247221" r:id="rId72"/>
+        </w:object>
+      </w:r>
+      <w:r>
+        <w:t xml:space="preserve"> </w:t>
+      </w:r>
+      <w:r>
+        <w:tab/>
+      </w:r>
+      <w:r>
+        <w:fldChar w:fldCharType="begin"/>
+      </w:r>
+      <w:r>
+        <w:instrText xml:space="preserve"> MACROBUTTON MTPlaceRef \* MERGEFORMAT </w:instrText>
+      </w:r>
+      <w:r>
+        <w:fldChar w:fldCharType="begin"/>
+      </w:r>
+      <w:r>
+        <w:instrText xml:space="preserve"> SEQ MTEqn \h \* MERGEFORMAT </w:instrText>
+      </w:r>
+      <w:r>
+        <w:fldChar w:fldCharType="end"/>
+      </w:r>
+      <w:r>
+        <w:instrText>(</w:instrText>
+      </w:r>
+      <w:fldSimple w:instr=" SEQ MTSec \c \* Arabic \* MERGEFORMAT ">
+        <w:r>
+          <w:rPr>
+            <w:noProof/>
+          </w:rPr>
+          <w:instrText>1</w:instrText>
+        </w:r>
+      </w:fldSimple>
+      <w:r>
+        <w:instrText>.</w:instrText>
+      </w:r>
+      <w:fldSimple w:instr=" SEQ MTEqn \c \* Arabic \* MERGEFORMAT ">
+        <w:r>
+          <w:rPr>
+            <w:noProof/>
+          </w:rPr>
+          <w:instrText>7</w:instrText>
+        </w:r>
+      </w:fldSimple>
+      <w:r>
+        <w:instrText>)</w:instrText>
+      </w:r>
+      <w:r>
+        <w:fldChar w:fldCharType="end"/>
+      </w:r>
+    </w:p>
+    <w:p>
+      <w:pPr>
+        <w:pStyle w:val="para"/>
+      </w:pPr>
+      <w:r>
+        <w:t>And the direction of these vectors</w:t>
+      </w:r>
+    </w:p>
+    <w:p>
+      <w:pPr>
+        <w:pStyle w:val="MTDisplayEquation"/>
+      </w:pPr>
+      <w:r>
+        <w:tab/>
+      </w:r>
+      <w:r>
+        <w:rPr>
+          <w:position w:val="-104"/>
+        </w:rPr>
+        <w:object w:dxaOrig="1579" w:dyaOrig="2240">
+          <v:shape id="_x0000_i2551" type="#_x0000_t75" style="width:78.75pt;height:111.75pt" o:ole="">
+            <v:imagedata r:id="rId73" o:title=""/>
+          </v:shape>
+          <o:OLEObject Type="Embed" ProgID="Equation.DSMT4" ShapeID="_x0000_i2551" DrawAspect="Content" ObjectID="_1653247222" r:id="rId74"/>
+        </w:object>
+      </w:r>
+      <w:r>
+        <w:t xml:space="preserve"> </w:t>
+      </w:r>
+      <w:r>
+        <w:tab/>
+      </w:r>
+      <w:r>
+        <w:fldChar w:fldCharType="begin"/>
+      </w:r>
+      <w:r>
+        <w:instrText xml:space="preserve"> MACROBUTTON MTPlaceRef \* MERGEFORMAT </w:instrText>
+      </w:r>
+      <w:r>
+        <w:fldChar w:fldCharType="begin"/>
+      </w:r>
+      <w:r>
+        <w:instrText xml:space="preserve"> SEQ MTEqn \h \* MERGEFORMAT </w:instrText>
+      </w:r>
+      <w:r>
+        <w:fldChar w:fldCharType="end"/>
+      </w:r>
+      <w:r>
+        <w:instrText>(</w:instrText>
+      </w:r>
+      <w:fldSimple w:instr=" SEQ MTSec \c \* Arabic \* MERGEFORMAT ">
+        <w:r>
+          <w:rPr>
+            <w:noProof/>
+          </w:rPr>
+          <w:instrText>1</w:instrText>
+        </w:r>
+      </w:fldSimple>
+      <w:r>
+        <w:instrText>.</w:instrText>
+      </w:r>
+      <w:fldSimple w:instr=" SEQ MTEqn \c \* Arabic \* MERGEFORMAT ">
+        <w:r>
+          <w:rPr>
+            <w:noProof/>
+          </w:rPr>
+          <w:instrText>8</w:instrText>
+        </w:r>
+      </w:fldSimple>
+      <w:r>
+        <w:instrText>)</w:instrText>
+      </w:r>
+      <w:r>
+        <w:fldChar w:fldCharType="end"/>
+      </w:r>
+    </w:p>
+    <w:p>
+      <w:pPr>
+        <w:pStyle w:val="Warning"/>
+      </w:pPr>
+      <w:r>
+        <w:rPr>
+          <w:rStyle w:val="WarningHead"/>
+        </w:rPr>
+        <w:t>Warning:</w:t>
+      </w:r>
+      <w:r>
+        <w:t xml:space="preserve"> Physicists and mathematicians use a different coordinate system for angles than do marine and aviation navigators. We use East at 0</w:t>
+      </w:r>
+      <w:r>
+        <w:rPr>
+          <w:rFonts w:cstheme="minorHAnsi"/>
+        </w:rPr>
+        <w:t>°</w:t>
+      </w:r>
+      <w:r>
+        <w:t xml:space="preserve"> with North at 90</w:t>
+      </w:r>
+      <w:r>
+        <w:rPr>
+          <w:rFonts w:cstheme="minorHAnsi"/>
+        </w:rPr>
+        <w:t>°</w:t>
+      </w:r>
+      <w:r>
+        <w:t>. Navigators use North as 0</w:t>
+      </w:r>
+      <w:r>
+        <w:rPr>
+          <w:rFonts w:cstheme="minorHAnsi"/>
+        </w:rPr>
+        <w:t>°</w:t>
+      </w:r>
+      <w:r>
+        <w:t xml:space="preserve"> and East at 90</w:t>
+      </w:r>
+      <w:r>
+        <w:rPr>
+          <w:rFonts w:cstheme="minorHAnsi"/>
+        </w:rPr>
+        <w:t>°</w:t>
+      </w:r>
+      <w:r>
+        <w:t xml:space="preserve">. The wind speed also is different. A northeast wind blows from the </w:t>
+      </w:r>
+      <w:r>
+        <w:t>no</w:t>
       </w:r>
       <w:bookmarkStart w:id="0" w:name="_GoBack"/>
       <w:bookmarkEnd w:id="0"/>
+      <w:r>
+        <w:t>rtheast</w:t>
+      </w:r>
+      <w:r>
+        <w:t xml:space="preserve"> to the southwest, not from the </w:t>
+      </w:r>
+      <w:r>
+        <w:t>southwest</w:t>
+      </w:r>
+      <w:r>
+        <w:t xml:space="preserve"> to the northeast, </w:t>
+      </w:r>
+      <w:r>
+        <w:rPr>
+          <w:rStyle w:val="fph"/>
+        </w:rPr>
+        <w:t>i.e</w:t>
+      </w:r>
+      <w:r>
+        <w:rPr>
+          <w:rStyle w:val="fph"/>
+        </w:rPr>
+        <w:t>.</w:t>
+      </w:r>
+      <w:r>
+        <w:t>, we point our vectors in the direction the wind is blowing. Don’t screw up your FAA Private Pilot Exam by mixing them up.</w:t>
+      </w:r>
+    </w:p>
+    <w:p>
+      <w:pPr>
+        <w:pStyle w:val="para"/>
+      </w:pPr>
+      <w:r>
+        <w:t>We can apply our kinematic equations separately along each axis and combine the results at the end.</w:t>
+      </w:r>
     </w:p>
     <w:p>
       <w:pPr>
@@ -6097,7 +6464,7 @@
       <w:r>
         <w:t xml:space="preserve"> in the reference. Check out </w:t>
       </w:r>
-      <w:hyperlink r:id="rId65" w:history="1">
+      <w:hyperlink r:id="rId75" w:history="1">
         <w:r>
           <w:t>http://www.thomsonscientific.com/cgi-bin/jrnlst/jloptions.cgi?PC=D</w:t>
         </w:r>
@@ -13769,7 +14136,7 @@
             <w:r>
               <w:t xml:space="preserve">. May 17. </w:t>
             </w:r>
-            <w:hyperlink r:id="rId66" w:history="1">
+            <w:hyperlink r:id="rId76" w:history="1">
               <w:r>
                 <w:rPr>
                   <w:rStyle w:val="Hyperlink"/>
@@ -14123,10 +14490,10 @@
       </w:pPr>
     </w:p>
     <w:sectPr>
-      <w:headerReference w:type="even" r:id="rId67"/>
-      <w:headerReference w:type="default" r:id="rId68"/>
-      <w:footerReference w:type="even" r:id="rId69"/>
-      <w:footerReference w:type="default" r:id="rId70"/>
+      <w:headerReference w:type="even" r:id="rId77"/>
+      <w:headerReference w:type="default" r:id="rId78"/>
+      <w:footerReference w:type="even" r:id="rId79"/>
+      <w:footerReference w:type="default" r:id="rId80"/>
       <w:pgSz w:w="12240" w:h="15840"/>
       <w:pgMar w:top="1440" w:right="1200" w:bottom="1440" w:left="3500" w:header="720" w:footer="720" w:gutter="0"/>
       <w:cols w:space="0"/>
@@ -14333,7 +14700,7 @@
   <w:abstractNum w:abstractNumId="0" w15:restartNumberingAfterBreak="0">
     <w:nsid w:val="FFFFFF7C"/>
     <w:multiLevelType w:val="singleLevel"/>
-    <w:tmpl w:val="3DBCC53C"/>
+    <w:tmpl w:val="AE66FD3A"/>
     <w:lvl w:ilvl="0">
       <w:start w:val="1"/>
       <w:numFmt w:val="decimal"/>
@@ -14350,7 +14717,7 @@
   <w:abstractNum w:abstractNumId="1" w15:restartNumberingAfterBreak="0">
     <w:nsid w:val="FFFFFF7D"/>
     <w:multiLevelType w:val="singleLevel"/>
-    <w:tmpl w:val="698CB92C"/>
+    <w:tmpl w:val="D8F83716"/>
     <w:lvl w:ilvl="0">
       <w:start w:val="1"/>
       <w:numFmt w:val="decimal"/>
@@ -14367,7 +14734,7 @@
   <w:abstractNum w:abstractNumId="2" w15:restartNumberingAfterBreak="0">
     <w:nsid w:val="FFFFFF7E"/>
     <w:multiLevelType w:val="singleLevel"/>
-    <w:tmpl w:val="B5ECA8BA"/>
+    <w:tmpl w:val="CA7C9AB0"/>
     <w:lvl w:ilvl="0">
       <w:start w:val="1"/>
       <w:numFmt w:val="decimal"/>
@@ -14384,7 +14751,7 @@
   <w:abstractNum w:abstractNumId="3" w15:restartNumberingAfterBreak="0">
     <w:nsid w:val="FFFFFF7F"/>
     <w:multiLevelType w:val="singleLevel"/>
-    <w:tmpl w:val="1CC0626E"/>
+    <w:tmpl w:val="712C0BFA"/>
     <w:lvl w:ilvl="0">
       <w:start w:val="1"/>
       <w:numFmt w:val="decimal"/>
@@ -14401,7 +14768,7 @@
   <w:abstractNum w:abstractNumId="4" w15:restartNumberingAfterBreak="0">
     <w:nsid w:val="FFFFFF80"/>
     <w:multiLevelType w:val="singleLevel"/>
-    <w:tmpl w:val="FCE46A26"/>
+    <w:tmpl w:val="15827CCC"/>
     <w:lvl w:ilvl="0">
       <w:start w:val="1"/>
       <w:numFmt w:val="bullet"/>
@@ -14421,7 +14788,7 @@
   <w:abstractNum w:abstractNumId="5" w15:restartNumberingAfterBreak="0">
     <w:nsid w:val="FFFFFF81"/>
     <w:multiLevelType w:val="singleLevel"/>
-    <w:tmpl w:val="FE409B3C"/>
+    <w:tmpl w:val="03960B62"/>
     <w:lvl w:ilvl="0">
       <w:start w:val="1"/>
       <w:numFmt w:val="bullet"/>
@@ -14441,7 +14808,7 @@
   <w:abstractNum w:abstractNumId="6" w15:restartNumberingAfterBreak="0">
     <w:nsid w:val="FFFFFF82"/>
     <w:multiLevelType w:val="singleLevel"/>
-    <w:tmpl w:val="79205D4E"/>
+    <w:tmpl w:val="F8A2F90C"/>
     <w:lvl w:ilvl="0">
       <w:start w:val="1"/>
       <w:numFmt w:val="bullet"/>
@@ -14461,7 +14828,7 @@
   <w:abstractNum w:abstractNumId="7" w15:restartNumberingAfterBreak="0">
     <w:nsid w:val="FFFFFF83"/>
     <w:multiLevelType w:val="singleLevel"/>
-    <w:tmpl w:val="0D98C9DC"/>
+    <w:tmpl w:val="1564133A"/>
     <w:lvl w:ilvl="0">
       <w:start w:val="1"/>
       <w:numFmt w:val="bullet"/>
@@ -14481,7 +14848,7 @@
   <w:abstractNum w:abstractNumId="8" w15:restartNumberingAfterBreak="0">
     <w:nsid w:val="FFFFFF88"/>
     <w:multiLevelType w:val="singleLevel"/>
-    <w:tmpl w:val="AD58895C"/>
+    <w:tmpl w:val="00AC2BFA"/>
     <w:lvl w:ilvl="0">
       <w:start w:val="1"/>
       <w:numFmt w:val="decimal"/>
@@ -14498,7 +14865,7 @@
   <w:abstractNum w:abstractNumId="9" w15:restartNumberingAfterBreak="0">
     <w:nsid w:val="FFFFFF89"/>
     <w:multiLevelType w:val="singleLevel"/>
-    <w:tmpl w:val="038A0D06"/>
+    <w:tmpl w:val="0532CD6A"/>
     <w:lvl w:ilvl="0">
       <w:start w:val="1"/>
       <w:numFmt w:val="bullet"/>

</xml_diff>